<commit_message>
Adding linked list problems
</commit_message>
<xml_diff>
--- a/Linked lists/LINKED LISTS.docx
+++ b/Linked lists/LINKED LISTS.docx
@@ -247,8 +247,12 @@
                 <w:vertAlign w:val="baseline"/>
               </w:rPr>
             </w:pPr>
-            <w:bookmarkStart w:id="0" w:name="_GoBack"/>
-            <w:bookmarkEnd w:id="0"/>
+            <w:r>
+              <w:rPr>
+                <w:vertAlign w:val="baseline"/>
+              </w:rPr>
+              <w:t>Linked List cycle</w:t>
+            </w:r>
           </w:p>
         </w:tc>
         <w:tc>
@@ -265,6 +269,12 @@
                 <w:vertAlign w:val="baseline"/>
               </w:rPr>
             </w:pPr>
+            <w:r>
+              <w:rPr>
+                <w:vertAlign w:val="baseline"/>
+              </w:rPr>
+              <w:t>2</w:t>
+            </w:r>
           </w:p>
         </w:tc>
       </w:tr>
@@ -303,6 +313,12 @@
                 <w:vertAlign w:val="baseline"/>
               </w:rPr>
             </w:pPr>
+            <w:r>
+              <w:rPr>
+                <w:vertAlign w:val="baseline"/>
+              </w:rPr>
+              <w:t>Linked List cycle II</w:t>
+            </w:r>
           </w:p>
         </w:tc>
         <w:tc>
@@ -319,6 +335,12 @@
                 <w:vertAlign w:val="baseline"/>
               </w:rPr>
             </w:pPr>
+            <w:r>
+              <w:rPr>
+                <w:vertAlign w:val="baseline"/>
+              </w:rPr>
+              <w:t>2</w:t>
+            </w:r>
           </w:p>
         </w:tc>
       </w:tr>
@@ -357,6 +379,12 @@
                 <w:vertAlign w:val="baseline"/>
               </w:rPr>
             </w:pPr>
+            <w:r>
+              <w:rPr>
+                <w:vertAlign w:val="baseline"/>
+              </w:rPr>
+              <w:t>Remove Nth node from the last</w:t>
+            </w:r>
           </w:p>
         </w:tc>
         <w:tc>
@@ -373,6 +401,12 @@
                 <w:vertAlign w:val="baseline"/>
               </w:rPr>
             </w:pPr>
+            <w:r>
+              <w:rPr>
+                <w:vertAlign w:val="baseline"/>
+              </w:rPr>
+              <w:t>3</w:t>
+            </w:r>
           </w:p>
         </w:tc>
       </w:tr>
@@ -878,12 +912,500 @@
       <w:pPr>
         <w:spacing w:line="360" w:lineRule="auto"/>
         <w:rPr>
-          <w:b w:val="0"/>
-          <w:bCs w:val="0"/>
-          <w:sz w:val="20"/>
-          <w:szCs w:val="20"/>
-        </w:rPr>
-      </w:pPr>
+          <w:b/>
+          <w:bCs/>
+          <w:sz w:val="22"/>
+          <w:szCs w:val="22"/>
+        </w:rPr>
+      </w:pPr>
+      <w:r>
+        <w:rPr>
+          <w:b/>
+          <w:bCs/>
+          <w:sz w:val="22"/>
+          <w:szCs w:val="22"/>
+        </w:rPr>
+        <w:t xml:space="preserve">Linked </w:t>
+      </w:r>
+      <w:r>
+        <w:rPr>
+          <w:b/>
+          <w:bCs/>
+          <w:sz w:val="22"/>
+          <w:szCs w:val="22"/>
+        </w:rPr>
+        <w:t>list</w:t>
+      </w:r>
+      <w:r>
+        <w:rPr>
+          <w:b/>
+          <w:bCs/>
+          <w:sz w:val="22"/>
+          <w:szCs w:val="22"/>
+        </w:rPr>
+        <w:t xml:space="preserve"> Cycle:</w:t>
+      </w:r>
+    </w:p>
+    <w:p>
+      <w:pPr>
+        <w:spacing w:line="360" w:lineRule="auto"/>
+        <w:rPr>
+          <w:b w:val="0"/>
+          <w:bCs w:val="0"/>
+          <w:sz w:val="20"/>
+          <w:szCs w:val="20"/>
+        </w:rPr>
+      </w:pPr>
+      <w:r>
+        <w:rPr>
+          <w:b w:val="0"/>
+          <w:bCs w:val="0"/>
+          <w:sz w:val="20"/>
+          <w:szCs w:val="20"/>
+        </w:rPr>
+        <w:t>TC: O(N)</w:t>
+      </w:r>
+    </w:p>
+    <w:p>
+      <w:pPr>
+        <w:spacing w:line="360" w:lineRule="auto"/>
+        <w:rPr>
+          <w:b w:val="0"/>
+          <w:bCs w:val="0"/>
+          <w:sz w:val="20"/>
+          <w:szCs w:val="20"/>
+        </w:rPr>
+      </w:pPr>
+      <w:r>
+        <w:rPr>
+          <w:b w:val="0"/>
+          <w:bCs w:val="0"/>
+          <w:sz w:val="20"/>
+          <w:szCs w:val="20"/>
+        </w:rPr>
+        <w:t>SC: O(0)</w:t>
+      </w:r>
+    </w:p>
+    <w:p>
+      <w:pPr>
+        <w:spacing w:line="360" w:lineRule="auto"/>
+        <w:rPr>
+          <w:b w:val="0"/>
+          <w:bCs w:val="0"/>
+          <w:sz w:val="20"/>
+          <w:szCs w:val="20"/>
+        </w:rPr>
+      </w:pPr>
+      <w:r>
+        <w:rPr>
+          <w:b w:val="0"/>
+          <w:bCs w:val="0"/>
+          <w:sz w:val="20"/>
+          <w:szCs w:val="20"/>
+        </w:rPr>
+        <w:t>BF: push all Nodes in to hashset/hashmap. If the node already exists then there is a cycle</w:t>
+      </w:r>
+    </w:p>
+    <w:p>
+      <w:pPr>
+        <w:spacing w:line="360" w:lineRule="auto"/>
+        <w:rPr>
+          <w:b w:val="0"/>
+          <w:bCs w:val="0"/>
+          <w:sz w:val="20"/>
+          <w:szCs w:val="20"/>
+        </w:rPr>
+      </w:pPr>
+      <w:r>
+        <w:rPr>
+          <w:b w:val="0"/>
+          <w:bCs w:val="0"/>
+          <w:sz w:val="20"/>
+          <w:szCs w:val="20"/>
+        </w:rPr>
+        <w:drawing>
+          <wp:inline distT="0" distB="0" distL="114300" distR="114300">
+            <wp:extent cx="6635115" cy="3002280"/>
+            <wp:effectExtent l="0" t="0" r="0" b="15240"/>
+            <wp:docPr id="3" name="Picture 3" descr="Linked List Cycle"/>
+            <wp:cNvGraphicFramePr>
+              <a:graphicFrameLocks xmlns:a="http://schemas.openxmlformats.org/drawingml/2006/main" noChangeAspect="1"/>
+            </wp:cNvGraphicFramePr>
+            <a:graphic xmlns:a="http://schemas.openxmlformats.org/drawingml/2006/main">
+              <a:graphicData uri="http://schemas.openxmlformats.org/drawingml/2006/picture">
+                <pic:pic xmlns:pic="http://schemas.openxmlformats.org/drawingml/2006/picture">
+                  <pic:nvPicPr>
+                    <pic:cNvPr id="3" name="Picture 3" descr="Linked List Cycle"/>
+                    <pic:cNvPicPr>
+                      <a:picLocks noChangeAspect="1"/>
+                    </pic:cNvPicPr>
+                  </pic:nvPicPr>
+                  <pic:blipFill>
+                    <a:blip r:embed="rId7"/>
+                    <a:stretch>
+                      <a:fillRect/>
+                    </a:stretch>
+                  </pic:blipFill>
+                  <pic:spPr>
+                    <a:xfrm>
+                      <a:off x="0" y="0"/>
+                      <a:ext cx="6635115" cy="3002280"/>
+                    </a:xfrm>
+                    <a:prstGeom prst="rect">
+                      <a:avLst/>
+                    </a:prstGeom>
+                  </pic:spPr>
+                </pic:pic>
+              </a:graphicData>
+            </a:graphic>
+          </wp:inline>
+        </w:drawing>
+      </w:r>
+    </w:p>
+    <w:p>
+      <w:pPr>
+        <w:spacing w:line="360" w:lineRule="auto"/>
+        <w:rPr>
+          <w:b w:val="0"/>
+          <w:bCs w:val="0"/>
+          <w:sz w:val="20"/>
+          <w:szCs w:val="20"/>
+        </w:rPr>
+      </w:pPr>
+    </w:p>
+    <w:p>
+      <w:pPr>
+        <w:spacing w:line="360" w:lineRule="auto"/>
+        <w:rPr>
+          <w:b/>
+          <w:bCs/>
+          <w:sz w:val="22"/>
+          <w:szCs w:val="22"/>
+        </w:rPr>
+      </w:pPr>
+      <w:r>
+        <w:rPr>
+          <w:b/>
+          <w:bCs/>
+          <w:sz w:val="22"/>
+          <w:szCs w:val="22"/>
+        </w:rPr>
+        <w:t>Linked list Cycle</w:t>
+      </w:r>
+      <w:r>
+        <w:rPr>
+          <w:b/>
+          <w:bCs/>
+          <w:sz w:val="22"/>
+          <w:szCs w:val="22"/>
+        </w:rPr>
+        <w:t xml:space="preserve"> II</w:t>
+      </w:r>
+      <w:r>
+        <w:rPr>
+          <w:b/>
+          <w:bCs/>
+          <w:sz w:val="22"/>
+          <w:szCs w:val="22"/>
+        </w:rPr>
+        <w:t>:</w:t>
+      </w:r>
+    </w:p>
+    <w:p>
+      <w:pPr>
+        <w:spacing w:line="360" w:lineRule="auto"/>
+        <w:rPr>
+          <w:b w:val="0"/>
+          <w:bCs w:val="0"/>
+          <w:sz w:val="20"/>
+          <w:szCs w:val="20"/>
+        </w:rPr>
+      </w:pPr>
+      <w:r>
+        <w:rPr>
+          <w:b w:val="0"/>
+          <w:bCs w:val="0"/>
+          <w:sz w:val="20"/>
+          <w:szCs w:val="20"/>
+        </w:rPr>
+        <w:t>TC: O(N)</w:t>
+      </w:r>
+    </w:p>
+    <w:p>
+      <w:pPr>
+        <w:spacing w:line="360" w:lineRule="auto"/>
+        <w:rPr>
+          <w:b w:val="0"/>
+          <w:bCs w:val="0"/>
+          <w:sz w:val="20"/>
+          <w:szCs w:val="20"/>
+        </w:rPr>
+      </w:pPr>
+      <w:r>
+        <w:rPr>
+          <w:b w:val="0"/>
+          <w:bCs w:val="0"/>
+          <w:sz w:val="20"/>
+          <w:szCs w:val="20"/>
+        </w:rPr>
+        <w:t>SC: O(0)</w:t>
+      </w:r>
+    </w:p>
+    <w:p>
+      <w:pPr>
+        <w:spacing w:line="360" w:lineRule="auto"/>
+        <w:rPr>
+          <w:b w:val="0"/>
+          <w:bCs w:val="0"/>
+          <w:sz w:val="20"/>
+          <w:szCs w:val="20"/>
+        </w:rPr>
+      </w:pPr>
+      <w:r>
+        <w:rPr>
+          <w:b w:val="0"/>
+          <w:bCs w:val="0"/>
+          <w:sz w:val="20"/>
+          <w:szCs w:val="20"/>
+        </w:rPr>
+        <w:t>BF: Same as the above problem but return the node if it already exists in a hashmap / hashset.</w:t>
+      </w:r>
+    </w:p>
+    <w:p>
+      <w:pPr>
+        <w:spacing w:line="360" w:lineRule="auto"/>
+        <w:rPr>
+          <w:b w:val="0"/>
+          <w:bCs w:val="0"/>
+          <w:sz w:val="20"/>
+          <w:szCs w:val="20"/>
+        </w:rPr>
+      </w:pPr>
+      <w:r>
+        <w:rPr>
+          <w:b w:val="0"/>
+          <w:bCs w:val="0"/>
+          <w:sz w:val="20"/>
+          <w:szCs w:val="20"/>
+        </w:rPr>
+        <w:drawing>
+          <wp:inline distT="0" distB="0" distL="114300" distR="114300">
+            <wp:extent cx="6635115" cy="3257550"/>
+            <wp:effectExtent l="0" t="0" r="0" b="0"/>
+            <wp:docPr id="6" name="Picture 6" descr="Linked List cycle II"/>
+            <wp:cNvGraphicFramePr>
+              <a:graphicFrameLocks xmlns:a="http://schemas.openxmlformats.org/drawingml/2006/main" noChangeAspect="1"/>
+            </wp:cNvGraphicFramePr>
+            <a:graphic xmlns:a="http://schemas.openxmlformats.org/drawingml/2006/main">
+              <a:graphicData uri="http://schemas.openxmlformats.org/drawingml/2006/picture">
+                <pic:pic xmlns:pic="http://schemas.openxmlformats.org/drawingml/2006/picture">
+                  <pic:nvPicPr>
+                    <pic:cNvPr id="6" name="Picture 6" descr="Linked List cycle II"/>
+                    <pic:cNvPicPr>
+                      <a:picLocks noChangeAspect="1"/>
+                    </pic:cNvPicPr>
+                  </pic:nvPicPr>
+                  <pic:blipFill>
+                    <a:blip r:embed="rId8"/>
+                    <a:stretch>
+                      <a:fillRect/>
+                    </a:stretch>
+                  </pic:blipFill>
+                  <pic:spPr>
+                    <a:xfrm>
+                      <a:off x="0" y="0"/>
+                      <a:ext cx="6635115" cy="3257550"/>
+                    </a:xfrm>
+                    <a:prstGeom prst="rect">
+                      <a:avLst/>
+                    </a:prstGeom>
+                  </pic:spPr>
+                </pic:pic>
+              </a:graphicData>
+            </a:graphic>
+          </wp:inline>
+        </w:drawing>
+      </w:r>
+    </w:p>
+    <w:p>
+      <w:pPr>
+        <w:rPr>
+          <w:b w:val="0"/>
+          <w:bCs w:val="0"/>
+          <w:sz w:val="20"/>
+          <w:szCs w:val="20"/>
+        </w:rPr>
+      </w:pPr>
+      <w:r>
+        <w:rPr>
+          <w:b w:val="0"/>
+          <w:bCs w:val="0"/>
+          <w:sz w:val="20"/>
+          <w:szCs w:val="20"/>
+        </w:rPr>
+        <w:br w:type="page"/>
+      </w:r>
+    </w:p>
+    <w:p>
+      <w:pPr>
+        <w:spacing w:line="360" w:lineRule="auto"/>
+        <w:rPr>
+          <w:b/>
+          <w:bCs/>
+          <w:sz w:val="22"/>
+          <w:szCs w:val="22"/>
+        </w:rPr>
+      </w:pPr>
+      <w:r>
+        <w:rPr>
+          <w:b/>
+          <w:bCs/>
+          <w:sz w:val="22"/>
+          <w:szCs w:val="22"/>
+        </w:rPr>
+        <w:t>Remove Nth node from the last:</w:t>
+      </w:r>
+    </w:p>
+    <w:p>
+      <w:pPr>
+        <w:spacing w:line="360" w:lineRule="auto"/>
+        <w:rPr>
+          <w:b w:val="0"/>
+          <w:bCs w:val="0"/>
+          <w:sz w:val="20"/>
+          <w:szCs w:val="20"/>
+        </w:rPr>
+      </w:pPr>
+      <w:r>
+        <w:rPr>
+          <w:b w:val="0"/>
+          <w:bCs w:val="0"/>
+          <w:sz w:val="20"/>
+          <w:szCs w:val="20"/>
+        </w:rPr>
+        <w:t>TC: O(N)</w:t>
+      </w:r>
+    </w:p>
+    <w:p>
+      <w:pPr>
+        <w:spacing w:line="360" w:lineRule="auto"/>
+        <w:rPr>
+          <w:b w:val="0"/>
+          <w:bCs w:val="0"/>
+          <w:sz w:val="20"/>
+          <w:szCs w:val="20"/>
+        </w:rPr>
+      </w:pPr>
+      <w:r>
+        <w:rPr>
+          <w:b w:val="0"/>
+          <w:bCs w:val="0"/>
+          <w:sz w:val="20"/>
+          <w:szCs w:val="20"/>
+        </w:rPr>
+        <w:t>SC:</w:t>
+      </w:r>
+      <w:r>
+        <w:rPr>
+          <w:b w:val="0"/>
+          <w:bCs w:val="0"/>
+          <w:sz w:val="20"/>
+          <w:szCs w:val="20"/>
+        </w:rPr>
+        <w:tab/>
+        <w:t>O(1)</w:t>
+      </w:r>
+    </w:p>
+    <w:p>
+      <w:pPr>
+        <w:spacing w:line="360" w:lineRule="auto"/>
+        <w:rPr>
+          <w:b w:val="0"/>
+          <w:bCs w:val="0"/>
+          <w:sz w:val="20"/>
+          <w:szCs w:val="20"/>
+        </w:rPr>
+      </w:pPr>
+    </w:p>
+    <w:p>
+      <w:pPr>
+        <w:spacing w:line="360" w:lineRule="auto"/>
+        <w:rPr>
+          <w:b w:val="0"/>
+          <w:bCs w:val="0"/>
+          <w:sz w:val="20"/>
+          <w:szCs w:val="20"/>
+        </w:rPr>
+      </w:pPr>
+      <w:r>
+        <w:rPr>
+          <w:b w:val="0"/>
+          <w:bCs w:val="0"/>
+          <w:sz w:val="20"/>
+          <w:szCs w:val="20"/>
+        </w:rPr>
+        <w:drawing>
+          <wp:inline distT="0" distB="0" distL="114300" distR="114300">
+            <wp:extent cx="6643370" cy="4303395"/>
+            <wp:effectExtent l="0" t="0" r="8890" b="0"/>
+            <wp:docPr id="7" name="Picture 7" descr="Remove Nth node from the end of the list"/>
+            <wp:cNvGraphicFramePr>
+              <a:graphicFrameLocks xmlns:a="http://schemas.openxmlformats.org/drawingml/2006/main" noChangeAspect="1"/>
+            </wp:cNvGraphicFramePr>
+            <a:graphic xmlns:a="http://schemas.openxmlformats.org/drawingml/2006/main">
+              <a:graphicData uri="http://schemas.openxmlformats.org/drawingml/2006/picture">
+                <pic:pic xmlns:pic="http://schemas.openxmlformats.org/drawingml/2006/picture">
+                  <pic:nvPicPr>
+                    <pic:cNvPr id="7" name="Picture 7" descr="Remove Nth node from the end of the list"/>
+                    <pic:cNvPicPr>
+                      <a:picLocks noChangeAspect="1"/>
+                    </pic:cNvPicPr>
+                  </pic:nvPicPr>
+                  <pic:blipFill>
+                    <a:blip r:embed="rId9"/>
+                    <a:stretch>
+                      <a:fillRect/>
+                    </a:stretch>
+                  </pic:blipFill>
+                  <pic:spPr>
+                    <a:xfrm>
+                      <a:off x="0" y="0"/>
+                      <a:ext cx="6643370" cy="4303395"/>
+                    </a:xfrm>
+                    <a:prstGeom prst="rect">
+                      <a:avLst/>
+                    </a:prstGeom>
+                  </pic:spPr>
+                </pic:pic>
+              </a:graphicData>
+            </a:graphic>
+          </wp:inline>
+        </w:drawing>
+      </w:r>
+    </w:p>
+    <w:p>
+      <w:pPr>
+        <w:spacing w:line="360" w:lineRule="auto"/>
+        <w:rPr>
+          <w:b w:val="0"/>
+          <w:bCs w:val="0"/>
+          <w:sz w:val="20"/>
+          <w:szCs w:val="20"/>
+        </w:rPr>
+      </w:pPr>
+    </w:p>
+    <w:p>
+      <w:pPr>
+        <w:spacing w:line="360" w:lineRule="auto"/>
+        <w:rPr>
+          <w:b w:val="0"/>
+          <w:bCs w:val="0"/>
+          <w:sz w:val="20"/>
+          <w:szCs w:val="20"/>
+        </w:rPr>
+      </w:pPr>
+      <w:bookmarkStart w:id="0" w:name="_GoBack"/>
+      <w:bookmarkEnd w:id="0"/>
     </w:p>
     <w:sectPr>
       <w:headerReference r:id="rId3" w:type="default"/>

</xml_diff>